<commit_message>
Final Project Deliverable 2
It consists of final word doc and PDF of project deliverable 2
</commit_message>
<xml_diff>
--- a/FlyAirDeliverable2version1.docx
+++ b/FlyAirDeliverable2version1.docx
@@ -13,7 +13,7 @@
       <w:r>
         <w:rPr>
           <w:noProof/>
-          <w:lang w:val="en-CA" w:eastAsia="en-CA"/>
+          <w:lang w:val="en-US"/>
         </w:rPr>
         <w:drawing>
           <wp:inline distT="0" distB="0" distL="0" distR="0">
@@ -172,13 +172,31 @@
         </w:rPr>
         <w:t xml:space="preserve">Dr. </w:t>
       </w:r>
+      <w:proofErr w:type="spellStart"/>
       <w:r>
         <w:rPr>
           <w:rFonts w:ascii="Times New Roman" w:hAnsi="Times New Roman" w:cs="Times New Roman"/>
           <w:sz w:val="32"/>
         </w:rPr>
-        <w:t>Abdelwahab Hamou-Lhadj</w:t>
-      </w:r>
+        <w:t>Abdelwahab</w:t>
+      </w:r>
+      <w:proofErr w:type="spellEnd"/>
+      <w:r>
+        <w:rPr>
+          <w:rFonts w:ascii="Times New Roman" w:hAnsi="Times New Roman" w:cs="Times New Roman"/>
+          <w:sz w:val="32"/>
+        </w:rPr>
+        <w:t xml:space="preserve"> </w:t>
+      </w:r>
+      <w:proofErr w:type="spellStart"/>
+      <w:r>
+        <w:rPr>
+          <w:rFonts w:ascii="Times New Roman" w:hAnsi="Times New Roman" w:cs="Times New Roman"/>
+          <w:sz w:val="32"/>
+        </w:rPr>
+        <w:t>Hamou-Lhadj</w:t>
+      </w:r>
+      <w:proofErr w:type="spellEnd"/>
       <w:r>
         <w:rPr>
           <w:rFonts w:ascii="Times New Roman" w:hAnsi="Times New Roman" w:cs="Times New Roman"/>
@@ -216,12 +234,37 @@
           <w:lang w:val="en-CA"/>
         </w:rPr>
       </w:pPr>
+      <w:proofErr w:type="spellStart"/>
       <w:r>
         <w:rPr>
           <w:rFonts w:ascii="Times New Roman" w:hAnsi="Times New Roman" w:cs="Times New Roman"/>
           <w:sz w:val="28"/>
         </w:rPr>
-        <w:t>Nareshkumar M. Sisodiya 27650817</w:t>
+        <w:t>Nareshkumar</w:t>
+      </w:r>
+      <w:proofErr w:type="spellEnd"/>
+      <w:r>
+        <w:rPr>
+          <w:rFonts w:ascii="Times New Roman" w:hAnsi="Times New Roman" w:cs="Times New Roman"/>
+          <w:sz w:val="28"/>
+        </w:rPr>
+        <w:t xml:space="preserve"> M. </w:t>
+      </w:r>
+      <w:proofErr w:type="spellStart"/>
+      <w:r>
+        <w:rPr>
+          <w:rFonts w:ascii="Times New Roman" w:hAnsi="Times New Roman" w:cs="Times New Roman"/>
+          <w:sz w:val="28"/>
+        </w:rPr>
+        <w:t>Sisodiya</w:t>
+      </w:r>
+      <w:proofErr w:type="spellEnd"/>
+      <w:r>
+        <w:rPr>
+          <w:rFonts w:ascii="Times New Roman" w:hAnsi="Times New Roman" w:cs="Times New Roman"/>
+          <w:sz w:val="28"/>
+        </w:rPr>
+        <w:t xml:space="preserve"> 27650817</w:t>
       </w:r>
     </w:p>
     <w:p>
@@ -233,12 +276,37 @@
           <w:sz w:val="28"/>
         </w:rPr>
       </w:pPr>
+      <w:proofErr w:type="spellStart"/>
       <w:r>
         <w:rPr>
           <w:rFonts w:ascii="Times New Roman" w:hAnsi="Times New Roman" w:cs="Times New Roman"/>
           <w:sz w:val="28"/>
         </w:rPr>
-        <w:t>Arjun Lokhande 27411111</w:t>
+        <w:t>Arjun</w:t>
+      </w:r>
+      <w:proofErr w:type="spellEnd"/>
+      <w:r>
+        <w:rPr>
+          <w:rFonts w:ascii="Times New Roman" w:hAnsi="Times New Roman" w:cs="Times New Roman"/>
+          <w:sz w:val="28"/>
+        </w:rPr>
+        <w:t xml:space="preserve"> </w:t>
+      </w:r>
+      <w:proofErr w:type="spellStart"/>
+      <w:r>
+        <w:rPr>
+          <w:rFonts w:ascii="Times New Roman" w:hAnsi="Times New Roman" w:cs="Times New Roman"/>
+          <w:sz w:val="28"/>
+        </w:rPr>
+        <w:t>Lokhande</w:t>
+      </w:r>
+      <w:proofErr w:type="spellEnd"/>
+      <w:r>
+        <w:rPr>
+          <w:rFonts w:ascii="Times New Roman" w:hAnsi="Times New Roman" w:cs="Times New Roman"/>
+          <w:sz w:val="28"/>
+        </w:rPr>
+        <w:t xml:space="preserve"> 27411111</w:t>
       </w:r>
       <w:r>
         <w:rPr>
@@ -257,12 +325,21 @@
           <w:sz w:val="28"/>
         </w:rPr>
       </w:pPr>
+      <w:proofErr w:type="spellStart"/>
       <w:r>
         <w:rPr>
           <w:rFonts w:ascii="Times New Roman" w:hAnsi="Times New Roman" w:cs="Times New Roman"/>
           <w:sz w:val="28"/>
         </w:rPr>
-        <w:t>Binu Basil John 27421753</w:t>
+        <w:t>Binu</w:t>
+      </w:r>
+      <w:proofErr w:type="spellEnd"/>
+      <w:r>
+        <w:rPr>
+          <w:rFonts w:ascii="Times New Roman" w:hAnsi="Times New Roman" w:cs="Times New Roman"/>
+          <w:sz w:val="28"/>
+        </w:rPr>
+        <w:t xml:space="preserve"> Basil John 27421753</w:t>
       </w:r>
     </w:p>
     <w:p>
@@ -275,13 +352,41 @@
           <w:lang w:val="en-CA"/>
         </w:rPr>
       </w:pPr>
+      <w:proofErr w:type="spellStart"/>
       <w:r>
         <w:rPr>
           <w:rFonts w:ascii="Times New Roman" w:hAnsi="Times New Roman" w:cs="Times New Roman"/>
           <w:sz w:val="28"/>
           <w:lang w:val="en-CA"/>
         </w:rPr>
-        <w:t>Anant Mathur 27323670</w:t>
+        <w:t>Anant</w:t>
+      </w:r>
+      <w:proofErr w:type="spellEnd"/>
+      <w:r>
+        <w:rPr>
+          <w:rFonts w:ascii="Times New Roman" w:hAnsi="Times New Roman" w:cs="Times New Roman"/>
+          <w:sz w:val="28"/>
+          <w:lang w:val="en-CA"/>
+        </w:rPr>
+        <w:t xml:space="preserve"> </w:t>
+      </w:r>
+      <w:proofErr w:type="spellStart"/>
+      <w:r>
+        <w:rPr>
+          <w:rFonts w:ascii="Times New Roman" w:hAnsi="Times New Roman" w:cs="Times New Roman"/>
+          <w:sz w:val="28"/>
+          <w:lang w:val="en-CA"/>
+        </w:rPr>
+        <w:t>Mathur</w:t>
+      </w:r>
+      <w:proofErr w:type="spellEnd"/>
+      <w:r>
+        <w:rPr>
+          <w:rFonts w:ascii="Times New Roman" w:hAnsi="Times New Roman" w:cs="Times New Roman"/>
+          <w:sz w:val="28"/>
+          <w:lang w:val="en-CA"/>
+        </w:rPr>
+        <w:t xml:space="preserve"> 27323670</w:t>
       </w:r>
     </w:p>
     <w:p>
@@ -294,13 +399,41 @@
           <w:lang w:val="en-CA"/>
         </w:rPr>
       </w:pPr>
+      <w:proofErr w:type="spellStart"/>
       <w:r>
         <w:rPr>
           <w:rFonts w:ascii="Times New Roman" w:hAnsi="Times New Roman" w:cs="Times New Roman"/>
           <w:sz w:val="28"/>
           <w:lang w:val="en-CA"/>
         </w:rPr>
-        <w:t>Khushboo Handa 27323794</w:t>
+        <w:t>Khushboo</w:t>
+      </w:r>
+      <w:proofErr w:type="spellEnd"/>
+      <w:r>
+        <w:rPr>
+          <w:rFonts w:ascii="Times New Roman" w:hAnsi="Times New Roman" w:cs="Times New Roman"/>
+          <w:sz w:val="28"/>
+          <w:lang w:val="en-CA"/>
+        </w:rPr>
+        <w:t xml:space="preserve"> </w:t>
+      </w:r>
+      <w:proofErr w:type="spellStart"/>
+      <w:r>
+        <w:rPr>
+          <w:rFonts w:ascii="Times New Roman" w:hAnsi="Times New Roman" w:cs="Times New Roman"/>
+          <w:sz w:val="28"/>
+          <w:lang w:val="en-CA"/>
+        </w:rPr>
+        <w:t>Handa</w:t>
+      </w:r>
+      <w:proofErr w:type="spellEnd"/>
+      <w:r>
+        <w:rPr>
+          <w:rFonts w:ascii="Times New Roman" w:hAnsi="Times New Roman" w:cs="Times New Roman"/>
+          <w:sz w:val="28"/>
+          <w:lang w:val="en-CA"/>
+        </w:rPr>
+        <w:t xml:space="preserve"> 27323794</w:t>
       </w:r>
     </w:p>
     <w:p>
@@ -384,7 +517,7 @@
             <w:rPr>
               <w:rFonts w:eastAsiaTheme="minorEastAsia"/>
               <w:noProof/>
-              <w:lang w:val="en-CA" w:eastAsia="en-CA"/>
+              <w:lang w:val="en-US"/>
             </w:rPr>
           </w:pPr>
           <w:r>
@@ -405,10 +538,11 @@
             </w:rPr>
             <w:fldChar w:fldCharType="separate"/>
           </w:r>
-          <w:hyperlink w:anchor="_Toc442653105" w:history="1">
+          <w:hyperlink w:anchor="_Toc442654692" w:history="1">
             <w:r>
               <w:rPr>
                 <w:rStyle w:val="Hyperlink"/>
+                <w:rFonts w:ascii="Times New Roman" w:hAnsi="Times New Roman" w:cs="Times New Roman"/>
                 <w:noProof/>
               </w:rPr>
               <w:t>List of Figures</w:t>
@@ -432,7 +566,7 @@
                 <w:noProof/>
                 <w:webHidden/>
               </w:rPr>
-              <w:instrText xml:space="preserve"> PAGEREF _Toc442653105 \h </w:instrText>
+              <w:instrText xml:space="preserve"> PAGEREF _Toc442654692 \h </w:instrText>
             </w:r>
             <w:r>
               <w:rPr>
@@ -472,13 +606,14 @@
             <w:rPr>
               <w:rFonts w:eastAsiaTheme="minorEastAsia"/>
               <w:noProof/>
-              <w:lang w:val="en-CA" w:eastAsia="en-CA"/>
+              <w:lang w:val="en-US"/>
             </w:rPr>
           </w:pPr>
-          <w:hyperlink w:anchor="_Toc442653106" w:history="1">
+          <w:hyperlink w:anchor="_Toc442654693" w:history="1">
             <w:r>
               <w:rPr>
                 <w:rStyle w:val="Hyperlink"/>
+                <w:rFonts w:ascii="Times New Roman" w:hAnsi="Times New Roman" w:cs="Times New Roman"/>
                 <w:noProof/>
               </w:rPr>
               <w:t>List of Tables</w:t>
@@ -502,7 +637,7 @@
                 <w:noProof/>
                 <w:webHidden/>
               </w:rPr>
-              <w:instrText xml:space="preserve"> PAGEREF _Toc442653106 \h </w:instrText>
+              <w:instrText xml:space="preserve"> PAGEREF _Toc442654693 \h </w:instrText>
             </w:r>
             <w:r>
               <w:rPr>
@@ -542,10 +677,10 @@
             <w:rPr>
               <w:rFonts w:eastAsiaTheme="minorEastAsia"/>
               <w:noProof/>
-              <w:lang w:val="en-CA" w:eastAsia="en-CA"/>
+              <w:lang w:val="en-US"/>
             </w:rPr>
           </w:pPr>
-          <w:hyperlink w:anchor="_Toc442653107" w:history="1">
+          <w:hyperlink w:anchor="_Toc442654694" w:history="1">
             <w:r>
               <w:rPr>
                 <w:rStyle w:val="Hyperlink"/>
@@ -580,7 +715,7 @@
                 <w:noProof/>
                 <w:webHidden/>
               </w:rPr>
-              <w:instrText xml:space="preserve"> PAGEREF _Toc442653107 \h </w:instrText>
+              <w:instrText xml:space="preserve"> PAGEREF _Toc442654694 \h </w:instrText>
             </w:r>
             <w:r>
               <w:rPr>
@@ -620,10 +755,10 @@
             <w:rPr>
               <w:rFonts w:eastAsiaTheme="minorEastAsia"/>
               <w:noProof/>
-              <w:lang w:val="en-CA" w:eastAsia="en-CA"/>
+              <w:lang w:val="en-US"/>
             </w:rPr>
           </w:pPr>
-          <w:hyperlink w:anchor="_Toc442653108" w:history="1">
+          <w:hyperlink w:anchor="_Toc442654695" w:history="1">
             <w:r>
               <w:rPr>
                 <w:rStyle w:val="Hyperlink"/>
@@ -651,7 +786,7 @@
                 <w:noProof/>
                 <w:webHidden/>
               </w:rPr>
-              <w:instrText xml:space="preserve"> PAGEREF _Toc442653108 \h </w:instrText>
+              <w:instrText xml:space="preserve"> PAGEREF _Toc442654695 \h </w:instrText>
             </w:r>
             <w:r>
               <w:rPr>
@@ -691,10 +826,10 @@
             <w:rPr>
               <w:rFonts w:eastAsiaTheme="minorEastAsia"/>
               <w:noProof/>
-              <w:lang w:val="en-CA" w:eastAsia="en-CA"/>
+              <w:lang w:val="en-US"/>
             </w:rPr>
           </w:pPr>
-          <w:hyperlink w:anchor="_Toc442653109" w:history="1">
+          <w:hyperlink w:anchor="_Toc442654696" w:history="1">
             <w:r>
               <w:rPr>
                 <w:rStyle w:val="Hyperlink"/>
@@ -721,7 +856,7 @@
                 <w:noProof/>
                 <w:webHidden/>
               </w:rPr>
-              <w:instrText xml:space="preserve"> PAGEREF _Toc442653109 \h </w:instrText>
+              <w:instrText xml:space="preserve"> PAGEREF _Toc442654696 \h </w:instrText>
             </w:r>
             <w:r>
               <w:rPr>
@@ -761,10 +896,10 @@
             <w:rPr>
               <w:rFonts w:eastAsiaTheme="minorEastAsia"/>
               <w:noProof/>
-              <w:lang w:val="en-CA" w:eastAsia="en-CA"/>
+              <w:lang w:val="en-US"/>
             </w:rPr>
           </w:pPr>
-          <w:hyperlink w:anchor="_Toc442653110" w:history="1">
+          <w:hyperlink w:anchor="_Toc442654697" w:history="1">
             <w:r>
               <w:rPr>
                 <w:rStyle w:val="Hyperlink"/>
@@ -792,7 +927,7 @@
                 <w:noProof/>
                 <w:webHidden/>
               </w:rPr>
-              <w:instrText xml:space="preserve"> PAGEREF _Toc442653110 \h </w:instrText>
+              <w:instrText xml:space="preserve"> PAGEREF _Toc442654697 \h </w:instrText>
             </w:r>
             <w:r>
               <w:rPr>
@@ -832,10 +967,10 @@
             <w:rPr>
               <w:rFonts w:eastAsiaTheme="minorEastAsia"/>
               <w:noProof/>
-              <w:lang w:val="en-CA" w:eastAsia="en-CA"/>
+              <w:lang w:val="en-US"/>
             </w:rPr>
           </w:pPr>
-          <w:hyperlink w:anchor="_Toc442653111" w:history="1">
+          <w:hyperlink w:anchor="_Toc442654698" w:history="1">
             <w:r>
               <w:rPr>
                 <w:rStyle w:val="Hyperlink"/>
@@ -863,7 +998,7 @@
                 <w:noProof/>
                 <w:webHidden/>
               </w:rPr>
-              <w:instrText xml:space="preserve"> PAGEREF _Toc442653111 \h </w:instrText>
+              <w:instrText xml:space="preserve"> PAGEREF _Toc442654698 \h </w:instrText>
             </w:r>
             <w:r>
               <w:rPr>
@@ -903,10 +1038,10 @@
             <w:rPr>
               <w:rFonts w:eastAsiaTheme="minorEastAsia"/>
               <w:noProof/>
-              <w:lang w:val="en-CA" w:eastAsia="en-CA"/>
+              <w:lang w:val="en-US"/>
             </w:rPr>
           </w:pPr>
-          <w:hyperlink w:anchor="_Toc442653112" w:history="1">
+          <w:hyperlink w:anchor="_Toc442654699" w:history="1">
             <w:r>
               <w:rPr>
                 <w:rStyle w:val="Hyperlink"/>
@@ -934,7 +1069,7 @@
                 <w:noProof/>
                 <w:webHidden/>
               </w:rPr>
-              <w:instrText xml:space="preserve"> PAGEREF _Toc442653112 \h </w:instrText>
+              <w:instrText xml:space="preserve"> PAGEREF _Toc442654699 \h </w:instrText>
             </w:r>
             <w:r>
               <w:rPr>
@@ -974,16 +1109,17 @@
             <w:rPr>
               <w:rFonts w:eastAsiaTheme="minorEastAsia"/>
               <w:noProof/>
-              <w:lang w:val="en-CA" w:eastAsia="en-CA"/>
+              <w:lang w:val="en-US"/>
             </w:rPr>
           </w:pPr>
-          <w:hyperlink w:anchor="_Toc442653113" w:history="1">
+          <w:hyperlink w:anchor="_Toc442654700" w:history="1">
             <w:r>
               <w:rPr>
                 <w:rStyle w:val="Hyperlink"/>
+                <w:rFonts w:ascii="Times New Roman" w:hAnsi="Times New Roman" w:cs="Times New Roman"/>
                 <w:noProof/>
               </w:rPr>
-              <w:t>3. NON FUNCTIONAL REQUIREMENTS</w:t>
+              <w:t>3. Non Functional Requirements</w:t>
             </w:r>
             <w:r>
               <w:rPr>
@@ -1004,7 +1140,7 @@
                 <w:noProof/>
                 <w:webHidden/>
               </w:rPr>
-              <w:instrText xml:space="preserve"> PAGEREF _Toc442653113 \h </w:instrText>
+              <w:instrText xml:space="preserve"> PAGEREF _Toc442654700 \h </w:instrText>
             </w:r>
             <w:r>
               <w:rPr>
@@ -1024,7 +1160,7 @@
                 <w:noProof/>
                 <w:webHidden/>
               </w:rPr>
-              <w:t>12</w:t>
+              <w:t>13</w:t>
             </w:r>
             <w:r>
               <w:rPr>
@@ -1044,13 +1180,14 @@
             <w:rPr>
               <w:rFonts w:eastAsiaTheme="minorEastAsia"/>
               <w:noProof/>
-              <w:lang w:val="en-CA" w:eastAsia="en-CA"/>
+              <w:lang w:val="en-US"/>
             </w:rPr>
           </w:pPr>
-          <w:hyperlink w:anchor="_Toc442653114" w:history="1">
+          <w:hyperlink w:anchor="_Toc442654701" w:history="1">
             <w:r>
               <w:rPr>
                 <w:rStyle w:val="Hyperlink"/>
+                <w:rFonts w:ascii="Times New Roman" w:hAnsi="Times New Roman" w:cs="Times New Roman"/>
                 <w:noProof/>
               </w:rPr>
               <w:t>Bibliography</w:t>
@@ -1074,7 +1211,7 @@
                 <w:noProof/>
                 <w:webHidden/>
               </w:rPr>
-              <w:instrText xml:space="preserve"> PAGEREF _Toc442653114 \h </w:instrText>
+              <w:instrText xml:space="preserve"> PAGEREF _Toc442654701 \h </w:instrText>
             </w:r>
             <w:r>
               <w:rPr>
@@ -1145,7 +1282,7 @@
           <w:rFonts w:ascii="Times New Roman" w:hAnsi="Times New Roman" w:cs="Times New Roman"/>
         </w:rPr>
       </w:pPr>
-      <w:bookmarkStart w:id="1" w:name="_Toc442653105"/>
+      <w:bookmarkStart w:id="1" w:name="_Toc442654692"/>
       <w:r>
         <w:rPr>
           <w:rFonts w:ascii="Times New Roman" w:hAnsi="Times New Roman" w:cs="Times New Roman"/>
@@ -1372,7 +1509,7 @@
           <w:rFonts w:ascii="Times New Roman" w:hAnsi="Times New Roman" w:cs="Times New Roman"/>
         </w:rPr>
       </w:pPr>
-      <w:bookmarkStart w:id="2" w:name="_Toc442653106"/>
+      <w:bookmarkStart w:id="2" w:name="_Toc442654693"/>
       <w:r>
         <w:rPr>
           <w:rFonts w:ascii="Times New Roman" w:hAnsi="Times New Roman" w:cs="Times New Roman"/>
@@ -1626,7 +1763,7 @@
             <w:noProof/>
             <w:webHidden/>
           </w:rPr>
-          <w:t>4</w:t>
+          <w:t>5</w:t>
         </w:r>
         <w:r>
           <w:rPr>
@@ -1705,7 +1842,7 @@
             <w:noProof/>
             <w:webHidden/>
           </w:rPr>
-          <w:t>5</w:t>
+          <w:t>6</w:t>
         </w:r>
         <w:r>
           <w:rPr>
@@ -1863,7 +2000,7 @@
             <w:noProof/>
             <w:webHidden/>
           </w:rPr>
-          <w:t>6</w:t>
+          <w:t>7</w:t>
         </w:r>
         <w:r>
           <w:rPr>
@@ -1942,7 +2079,7 @@
             <w:noProof/>
             <w:webHidden/>
           </w:rPr>
-          <w:t>7</w:t>
+          <w:t>8</w:t>
         </w:r>
         <w:r>
           <w:rPr>
@@ -2100,7 +2237,7 @@
             <w:noProof/>
             <w:webHidden/>
           </w:rPr>
-          <w:t>8</w:t>
+          <w:t>9</w:t>
         </w:r>
         <w:r>
           <w:rPr>
@@ -2179,7 +2316,7 @@
             <w:noProof/>
             <w:webHidden/>
           </w:rPr>
-          <w:t>9</w:t>
+          <w:t>10</w:t>
         </w:r>
         <w:r>
           <w:rPr>
@@ -2258,7 +2395,7 @@
             <w:noProof/>
             <w:webHidden/>
           </w:rPr>
-          <w:t>10</w:t>
+          <w:t>11</w:t>
         </w:r>
         <w:r>
           <w:rPr>
@@ -2416,7 +2553,7 @@
             <w:noProof/>
             <w:webHidden/>
           </w:rPr>
-          <w:t>11</w:t>
+          <w:t>12</w:t>
         </w:r>
         <w:r>
           <w:rPr>
@@ -2460,7 +2597,7 @@
       <w:pPr>
         <w:pStyle w:val="Heading1"/>
       </w:pPr>
-      <w:bookmarkStart w:id="3" w:name="_Toc442653107"/>
+      <w:bookmarkStart w:id="3" w:name="_Toc442654694"/>
       <w:r>
         <w:lastRenderedPageBreak/>
         <w:t xml:space="preserve">1. </w:t>
@@ -2558,7 +2695,7 @@
           <w:rFonts w:ascii="Times New Roman" w:hAnsi="Times New Roman" w:cs="Times New Roman"/>
         </w:rPr>
       </w:pPr>
-      <w:bookmarkStart w:id="5" w:name="_Toc442653108"/>
+      <w:bookmarkStart w:id="5" w:name="_Toc442654695"/>
       <w:r>
         <w:rPr>
           <w:rFonts w:ascii="Times New Roman" w:hAnsi="Times New Roman" w:cs="Times New Roman"/>
@@ -2596,12 +2733,12 @@
       <w:pPr>
         <w:pStyle w:val="Heading2"/>
       </w:pPr>
-      <w:bookmarkStart w:id="6" w:name="_Toc442653109"/>
     </w:p>
     <w:p>
       <w:pPr>
         <w:pStyle w:val="Heading2"/>
       </w:pPr>
+      <w:bookmarkStart w:id="6" w:name="_Toc442654696"/>
       <w:r>
         <w:t xml:space="preserve">2.1 </w:t>
       </w:r>
@@ -2624,7 +2761,7 @@
         <w:rPr>
           <w:rFonts w:ascii="Times New Roman" w:hAnsi="Times New Roman" w:cs="Times New Roman"/>
           <w:noProof/>
-          <w:lang w:val="en-CA" w:eastAsia="en-CA"/>
+          <w:lang w:val="en-US"/>
         </w:rPr>
         <w:drawing>
           <wp:inline distT="0" distB="0" distL="0" distR="0">
@@ -2704,6 +2841,7 @@
       <w:r>
         <w:rPr>
           <w:rFonts w:ascii="Times New Roman" w:hAnsi="Times New Roman" w:cs="Times New Roman"/>
+          <w:noProof/>
           <w:sz w:val="22"/>
         </w:rPr>
         <w:t>1</w:t>
@@ -2741,14 +2879,14 @@
         <w:rPr>
           <w:rFonts w:ascii="Times New Roman" w:hAnsi="Times New Roman" w:cs="Times New Roman"/>
           <w:noProof/>
-          <w:lang w:val="en-CA" w:eastAsia="en-CA"/>
+          <w:lang w:val="en-US"/>
         </w:rPr>
         <w:lastRenderedPageBreak/>
         <w:drawing>
           <wp:inline distT="0" distB="0" distL="0" distR="0">
-            <wp:extent cx="5731510" cy="3311525"/>
+            <wp:extent cx="5731510" cy="3380740"/>
             <wp:effectExtent l="19050" t="0" r="2540" b="0"/>
-            <wp:docPr id="4" name="Picture 3" descr="Admin_Use Case.png"/>
+            <wp:docPr id="8" name="Picture 7" descr="Admin_Use_Case.png"/>
             <wp:cNvGraphicFramePr>
               <a:graphicFrameLocks xmlns:a="http://schemas.openxmlformats.org/drawingml/2006/main" noChangeAspect="1"/>
             </wp:cNvGraphicFramePr>
@@ -2756,7 +2894,7 @@
               <a:graphicData uri="http://schemas.openxmlformats.org/drawingml/2006/picture">
                 <pic:pic xmlns:pic="http://schemas.openxmlformats.org/drawingml/2006/picture">
                   <pic:nvPicPr>
-                    <pic:cNvPr id="0" name="Admin_Use Case.png"/>
+                    <pic:cNvPr id="0" name="Admin_Use_Case.png"/>
                     <pic:cNvPicPr/>
                   </pic:nvPicPr>
                   <pic:blipFill>
@@ -2768,7 +2906,7 @@
                   <pic:spPr>
                     <a:xfrm>
                       <a:off x="0" y="0"/>
-                      <a:ext cx="5731510" cy="3311525"/>
+                      <a:ext cx="5731510" cy="3380740"/>
                     </a:xfrm>
                     <a:prstGeom prst="rect">
                       <a:avLst/>
@@ -2867,7 +3005,7 @@
           <w:rFonts w:ascii="Times New Roman" w:hAnsi="Times New Roman" w:cs="Times New Roman"/>
         </w:rPr>
       </w:pPr>
-      <w:bookmarkStart w:id="9" w:name="_Toc442653110"/>
+      <w:bookmarkStart w:id="9" w:name="_Toc442654697"/>
       <w:r>
         <w:rPr>
           <w:rFonts w:ascii="Times New Roman" w:hAnsi="Times New Roman" w:cs="Times New Roman"/>
@@ -2915,7 +3053,7 @@
           <w:szCs w:val="24"/>
         </w:rPr>
       </w:pPr>
-      <w:bookmarkStart w:id="10" w:name="_Toc442653111"/>
+      <w:bookmarkStart w:id="10" w:name="_Toc442654698"/>
       <w:r>
         <w:rPr>
           <w:rFonts w:ascii="Times New Roman" w:hAnsi="Times New Roman" w:cs="Times New Roman"/>
@@ -3448,6 +3586,7 @@
               <w:rPr>
                 <w:rFonts w:ascii="Times New Roman" w:hAnsi="Times New Roman" w:cs="Times New Roman"/>
               </w:rPr>
+              <w:lastRenderedPageBreak/>
               <w:t>5. The system updates the database.</w:t>
             </w:r>
             <w:r>
@@ -3460,7 +3599,6 @@
               <w:rPr>
                 <w:rFonts w:ascii="Times New Roman" w:hAnsi="Times New Roman" w:cs="Times New Roman"/>
               </w:rPr>
-              <w:lastRenderedPageBreak/>
               <w:t>6. The confirmation message for the new account is displayed to the user.</w:t>
             </w:r>
           </w:p>
@@ -3594,7 +3732,7 @@
               <w:rPr>
                 <w:rFonts w:ascii="Times New Roman" w:hAnsi="Times New Roman" w:cs="Times New Roman"/>
               </w:rPr>
-              <w:t>4.1. The system highlights the sections having error.</w:t>
+              <w:t>1. The system highlights the sections having error.</w:t>
             </w:r>
             <w:r>
               <w:rPr>
@@ -3606,7 +3744,7 @@
               <w:rPr>
                 <w:rFonts w:ascii="Times New Roman" w:hAnsi="Times New Roman" w:cs="Times New Roman"/>
               </w:rPr>
-              <w:t>4.2. The system notifies with an error message that alerts the user about the error.</w:t>
+              <w:t>2. The system notifies with an error message that alerts the user about the error.</w:t>
             </w:r>
             <w:r>
               <w:rPr>
@@ -3618,7 +3756,7 @@
               <w:rPr>
                 <w:rFonts w:ascii="Times New Roman" w:hAnsi="Times New Roman" w:cs="Times New Roman"/>
               </w:rPr>
-              <w:t>4.3. The system prompt the user to fix the wrong information or to add the missing information.</w:t>
+              <w:t>3. The system prompt the user to fix the wrong information or to add the missing information.</w:t>
             </w:r>
           </w:p>
           <w:p>
@@ -3646,7 +3784,7 @@
               <w:rPr>
                 <w:rFonts w:ascii="Times New Roman" w:hAnsi="Times New Roman" w:cs="Times New Roman"/>
               </w:rPr>
-              <w:t xml:space="preserve">5.1. The system informs the user of the problem with connection </w:t>
+              <w:t xml:space="preserve">1. The system informs the user of the problem with connection </w:t>
             </w:r>
             <w:r>
               <w:rPr>
@@ -3658,7 +3796,7 @@
               <w:rPr>
                 <w:rFonts w:ascii="Times New Roman" w:hAnsi="Times New Roman" w:cs="Times New Roman"/>
               </w:rPr>
-              <w:t>5.2. The user registration fails.</w:t>
+              <w:t>2. The user registration fails.</w:t>
             </w:r>
           </w:p>
         </w:tc>
@@ -4273,7 +4411,23 @@
                 <w:rFonts w:ascii="Times New Roman" w:hAnsi="Times New Roman" w:cs="Times New Roman"/>
                 <w:lang w:val="en-CA"/>
               </w:rPr>
-              <w:t>2. The User enters the user information (username andpassword)</w:t>
+              <w:t xml:space="preserve">2. The User enters the user information (username </w:t>
+            </w:r>
+            <w:proofErr w:type="spellStart"/>
+            <w:r>
+              <w:rPr>
+                <w:rFonts w:ascii="Times New Roman" w:hAnsi="Times New Roman" w:cs="Times New Roman"/>
+                <w:lang w:val="en-CA"/>
+              </w:rPr>
+              <w:t>andpassword</w:t>
+            </w:r>
+            <w:proofErr w:type="spellEnd"/>
+            <w:r>
+              <w:rPr>
+                <w:rFonts w:ascii="Times New Roman" w:hAnsi="Times New Roman" w:cs="Times New Roman"/>
+                <w:lang w:val="en-CA"/>
+              </w:rPr>
+              <w:t>)</w:t>
             </w:r>
             <w:r>
               <w:rPr>
@@ -4411,6 +4565,7 @@
                 <w:bCs/>
                 <w:lang w:val="en-CA"/>
               </w:rPr>
+              <w:lastRenderedPageBreak/>
               <w:t>Exceptions</w:t>
             </w:r>
           </w:p>
@@ -4461,8 +4616,7 @@
                 <w:rFonts w:ascii="Times New Roman" w:hAnsi="Times New Roman" w:cs="Times New Roman"/>
                 <w:lang w:val="en-CA"/>
               </w:rPr>
-              <w:lastRenderedPageBreak/>
-              <w:t>1.1. The system shows an error message displaying invalid username and/or password.</w:t>
+              <w:t>1. The system shows an error message displaying invalid username and/or password.</w:t>
             </w:r>
             <w:r>
               <w:rPr>
@@ -4476,7 +4630,7 @@
                 <w:rFonts w:ascii="Times New Roman" w:hAnsi="Times New Roman" w:cs="Times New Roman"/>
                 <w:lang w:val="en-CA"/>
               </w:rPr>
-              <w:t>1.2. The system prompts the User to re-enter the login information.</w:t>
+              <w:t>2. The system prompts the User to re-enter the login information.</w:t>
             </w:r>
           </w:p>
         </w:tc>
@@ -4514,7 +4668,6 @@
                 <w:bCs/>
                 <w:lang w:val="en-CA"/>
               </w:rPr>
-              <w:lastRenderedPageBreak/>
               <w:t>Includes</w:t>
             </w:r>
           </w:p>
@@ -5574,7 +5727,7 @@
                 <w:rFonts w:ascii="Times New Roman" w:hAnsi="Times New Roman" w:cs="Times New Roman"/>
                 <w:lang w:val="en-CA"/>
               </w:rPr>
-              <w:t>Medium</w:t>
+              <w:t>High</w:t>
             </w:r>
           </w:p>
         </w:tc>
@@ -5947,71 +6100,8 @@
                 <w:bCs/>
                 <w:lang w:val="en-US"/>
               </w:rPr>
-              <w:t>Actor</w:t>
-            </w:r>
-          </w:p>
-        </w:tc>
-        <w:tc>
-          <w:tcPr>
-            <w:tcW w:w="6893" w:type="dxa"/>
-            <w:tcBorders>
-              <w:top w:val="single" w:sz="6" w:space="0" w:color="000000"/>
-              <w:left w:val="single" w:sz="6" w:space="0" w:color="000000"/>
-              <w:bottom w:val="single" w:sz="6" w:space="0" w:color="000000"/>
-              <w:right w:val="single" w:sz="6" w:space="0" w:color="000000"/>
-            </w:tcBorders>
-            <w:tcMar>
-              <w:top w:w="105" w:type="dxa"/>
-              <w:left w:w="105" w:type="dxa"/>
-              <w:bottom w:w="105" w:type="dxa"/>
-              <w:right w:w="105" w:type="dxa"/>
-            </w:tcMar>
-            <w:hideMark/>
-          </w:tcPr>
-          <w:p>
-            <w:pPr>
-              <w:spacing w:line="240" w:lineRule="auto"/>
-              <w:rPr>
-                <w:rFonts w:ascii="Times New Roman" w:hAnsi="Times New Roman" w:cs="Times New Roman"/>
-                <w:lang w:val="en-US"/>
-              </w:rPr>
-            </w:pPr>
-            <w:r>
-              <w:rPr>
-                <w:rFonts w:ascii="Times New Roman" w:hAnsi="Times New Roman" w:cs="Times New Roman"/>
-                <w:lang w:val="en-US"/>
-              </w:rPr>
-              <w:t>User and Administrator</w:t>
-            </w:r>
-          </w:p>
-        </w:tc>
-      </w:tr>
-      <w:tr>
-        <w:tc>
-          <w:tcPr>
-            <w:tcW w:w="2127" w:type="dxa"/>
-            <w:tcBorders>
-              <w:top w:val="single" w:sz="6" w:space="0" w:color="000000"/>
-              <w:left w:val="single" w:sz="6" w:space="0" w:color="000000"/>
-              <w:bottom w:val="single" w:sz="6" w:space="0" w:color="000000"/>
-              <w:right w:val="single" w:sz="6" w:space="0" w:color="000000"/>
-            </w:tcBorders>
-            <w:tcMar>
-              <w:top w:w="105" w:type="dxa"/>
-              <w:left w:w="105" w:type="dxa"/>
-              <w:bottom w:w="105" w:type="dxa"/>
-              <w:right w:w="105" w:type="dxa"/>
-            </w:tcMar>
-            <w:hideMark/>
-          </w:tcPr>
-          <w:p>
-            <w:pPr>
-              <w:spacing w:line="240" w:lineRule="auto"/>
-              <w:rPr>
-                <w:rFonts w:ascii="Times New Roman" w:hAnsi="Times New Roman" w:cs="Times New Roman"/>
-                <w:lang w:val="en-US"/>
-              </w:rPr>
-            </w:pPr>
+              <w:t xml:space="preserve">Primary </w:t>
+            </w:r>
             <w:r>
               <w:rPr>
                 <w:rFonts w:ascii="Times New Roman" w:hAnsi="Times New Roman" w:cs="Times New Roman"/>
@@ -6019,7 +6109,7 @@
                 <w:bCs/>
                 <w:lang w:val="en-US"/>
               </w:rPr>
-              <w:t>Pre-Conditions</w:t>
+              <w:t>Actor</w:t>
             </w:r>
           </w:p>
         </w:tc>
@@ -6053,21 +6143,7 @@
                 <w:rFonts w:ascii="Times New Roman" w:hAnsi="Times New Roman" w:cs="Times New Roman"/>
                 <w:lang w:val="en-US"/>
               </w:rPr>
-              <w:t>1.  User searches a Flight</w:t>
-            </w:r>
-            <w:r>
-              <w:rPr>
-                <w:rFonts w:ascii="Times New Roman" w:hAnsi="Times New Roman" w:cs="Times New Roman"/>
-                <w:lang w:val="en-US"/>
-              </w:rPr>
-              <w:br/>
-            </w:r>
-            <w:r>
-              <w:rPr>
-                <w:rFonts w:ascii="Times New Roman" w:hAnsi="Times New Roman" w:cs="Times New Roman"/>
-                <w:lang w:val="en-US"/>
-              </w:rPr>
-              <w:t>2.  Flight exists in the system</w:t>
+              <w:t>User</w:t>
             </w:r>
           </w:p>
         </w:tc>
@@ -6105,7 +6181,7 @@
                 <w:bCs/>
                 <w:lang w:val="en-US"/>
               </w:rPr>
-              <w:t>Normal Flow</w:t>
+              <w:t>Pre-Conditions</w:t>
             </w:r>
           </w:p>
         </w:tc>
@@ -6139,42 +6215,21 @@
                 <w:rFonts w:ascii="Times New Roman" w:hAnsi="Times New Roman" w:cs="Times New Roman"/>
                 <w:lang w:val="en-US"/>
               </w:rPr>
-              <w:t xml:space="preserve">1. </w:t>
+              <w:t>1.  User searches a Flight</w:t>
             </w:r>
             <w:r>
               <w:rPr>
                 <w:rFonts w:ascii="Times New Roman" w:hAnsi="Times New Roman" w:cs="Times New Roman"/>
                 <w:lang w:val="en-US"/>
               </w:rPr>
-              <w:t>The flight information has been retrieved and shown to the user.</w:t>
+              <w:br/>
             </w:r>
             <w:r>
               <w:rPr>
                 <w:rFonts w:ascii="Times New Roman" w:hAnsi="Times New Roman" w:cs="Times New Roman"/>
                 <w:lang w:val="en-US"/>
               </w:rPr>
-              <w:br/>
-            </w:r>
-            <w:r>
-              <w:rPr>
-                <w:rFonts w:ascii="Times New Roman" w:hAnsi="Times New Roman" w:cs="Times New Roman"/>
-                <w:lang w:val="en-US"/>
-              </w:rPr>
-              <w:t>2. The user navigates through the list of flights.</w:t>
-            </w:r>
-            <w:r>
-              <w:rPr>
-                <w:rFonts w:ascii="Times New Roman" w:hAnsi="Times New Roman" w:cs="Times New Roman"/>
-                <w:lang w:val="en-US"/>
-              </w:rPr>
-              <w:br/>
-            </w:r>
-            <w:r>
-              <w:rPr>
-                <w:rFonts w:ascii="Times New Roman" w:hAnsi="Times New Roman" w:cs="Times New Roman"/>
-                <w:lang w:val="en-US"/>
-              </w:rPr>
-              <w:t>3. The user selects the desired flight.</w:t>
+              <w:t>2.  Flight exists in the system</w:t>
             </w:r>
           </w:p>
         </w:tc>
@@ -6212,7 +6267,7 @@
                 <w:bCs/>
                 <w:lang w:val="en-US"/>
               </w:rPr>
-              <w:t>Alternative Flow</w:t>
+              <w:t>Normal Flow</w:t>
             </w:r>
           </w:p>
         </w:tc>
@@ -6246,7 +6301,42 @@
                 <w:rFonts w:ascii="Times New Roman" w:hAnsi="Times New Roman" w:cs="Times New Roman"/>
                 <w:lang w:val="en-US"/>
               </w:rPr>
-              <w:t>The user can view of the list of Flights page without login.</w:t>
+              <w:t xml:space="preserve">1. </w:t>
+            </w:r>
+            <w:r>
+              <w:rPr>
+                <w:rFonts w:ascii="Times New Roman" w:hAnsi="Times New Roman" w:cs="Times New Roman"/>
+                <w:lang w:val="en-US"/>
+              </w:rPr>
+              <w:t>The flight information has been retrieved and shown to the user.</w:t>
+            </w:r>
+            <w:r>
+              <w:rPr>
+                <w:rFonts w:ascii="Times New Roman" w:hAnsi="Times New Roman" w:cs="Times New Roman"/>
+                <w:lang w:val="en-US"/>
+              </w:rPr>
+              <w:br/>
+            </w:r>
+            <w:r>
+              <w:rPr>
+                <w:rFonts w:ascii="Times New Roman" w:hAnsi="Times New Roman" w:cs="Times New Roman"/>
+                <w:lang w:val="en-US"/>
+              </w:rPr>
+              <w:t>2. The user navigates through the list of flights.</w:t>
+            </w:r>
+            <w:r>
+              <w:rPr>
+                <w:rFonts w:ascii="Times New Roman" w:hAnsi="Times New Roman" w:cs="Times New Roman"/>
+                <w:lang w:val="en-US"/>
+              </w:rPr>
+              <w:br/>
+            </w:r>
+            <w:r>
+              <w:rPr>
+                <w:rFonts w:ascii="Times New Roman" w:hAnsi="Times New Roman" w:cs="Times New Roman"/>
+                <w:lang w:val="en-US"/>
+              </w:rPr>
+              <w:t>3. The user selects the desired flight.</w:t>
             </w:r>
           </w:p>
         </w:tc>
@@ -6284,6 +6374,78 @@
                 <w:bCs/>
                 <w:lang w:val="en-US"/>
               </w:rPr>
+              <w:t>Alternative Flow</w:t>
+            </w:r>
+          </w:p>
+        </w:tc>
+        <w:tc>
+          <w:tcPr>
+            <w:tcW w:w="6893" w:type="dxa"/>
+            <w:tcBorders>
+              <w:top w:val="single" w:sz="6" w:space="0" w:color="000000"/>
+              <w:left w:val="single" w:sz="6" w:space="0" w:color="000000"/>
+              <w:bottom w:val="single" w:sz="6" w:space="0" w:color="000000"/>
+              <w:right w:val="single" w:sz="6" w:space="0" w:color="000000"/>
+            </w:tcBorders>
+            <w:tcMar>
+              <w:top w:w="105" w:type="dxa"/>
+              <w:left w:w="105" w:type="dxa"/>
+              <w:bottom w:w="105" w:type="dxa"/>
+              <w:right w:w="105" w:type="dxa"/>
+            </w:tcMar>
+            <w:hideMark/>
+          </w:tcPr>
+          <w:p>
+            <w:pPr>
+              <w:spacing w:line="240" w:lineRule="auto"/>
+              <w:rPr>
+                <w:rFonts w:ascii="Times New Roman" w:hAnsi="Times New Roman" w:cs="Times New Roman"/>
+                <w:lang w:val="en-US"/>
+              </w:rPr>
+            </w:pPr>
+            <w:r>
+              <w:rPr>
+                <w:rFonts w:ascii="Times New Roman" w:hAnsi="Times New Roman" w:cs="Times New Roman"/>
+                <w:lang w:val="en-US"/>
+              </w:rPr>
+              <w:t>The user can view of the list of Flights page without login.</w:t>
+            </w:r>
+          </w:p>
+        </w:tc>
+      </w:tr>
+      <w:tr>
+        <w:tc>
+          <w:tcPr>
+            <w:tcW w:w="2127" w:type="dxa"/>
+            <w:tcBorders>
+              <w:top w:val="single" w:sz="6" w:space="0" w:color="000000"/>
+              <w:left w:val="single" w:sz="6" w:space="0" w:color="000000"/>
+              <w:bottom w:val="single" w:sz="6" w:space="0" w:color="000000"/>
+              <w:right w:val="single" w:sz="6" w:space="0" w:color="000000"/>
+            </w:tcBorders>
+            <w:tcMar>
+              <w:top w:w="105" w:type="dxa"/>
+              <w:left w:w="105" w:type="dxa"/>
+              <w:bottom w:w="105" w:type="dxa"/>
+              <w:right w:w="105" w:type="dxa"/>
+            </w:tcMar>
+            <w:hideMark/>
+          </w:tcPr>
+          <w:p>
+            <w:pPr>
+              <w:spacing w:line="240" w:lineRule="auto"/>
+              <w:rPr>
+                <w:rFonts w:ascii="Times New Roman" w:hAnsi="Times New Roman" w:cs="Times New Roman"/>
+                <w:lang w:val="en-US"/>
+              </w:rPr>
+            </w:pPr>
+            <w:r>
+              <w:rPr>
+                <w:rFonts w:ascii="Times New Roman" w:hAnsi="Times New Roman" w:cs="Times New Roman"/>
+                <w:b/>
+                <w:bCs/>
+                <w:lang w:val="en-US"/>
+              </w:rPr>
               <w:t>Exceptions</w:t>
             </w:r>
           </w:p>
@@ -6321,7 +6483,7 @@
                 <w:color w:val="000000"/>
                 <w:lang w:val="en-CA" w:eastAsia="en-CA"/>
               </w:rPr>
-              <w:t>1. In step 3,</w:t>
+              <w:t xml:space="preserve">1. </w:t>
             </w:r>
             <w:r>
               <w:rPr>
@@ -6329,7 +6491,7 @@
                 <w:color w:val="000000"/>
                 <w:lang w:val="en-CA" w:eastAsia="en-CA"/>
               </w:rPr>
-              <w:t xml:space="preserve"> The system detects a problem with retrieving the desired flight information from the database.</w:t>
+              <w:t>The system detects a problem with retrieving the desired flight information from the database.</w:t>
             </w:r>
           </w:p>
           <w:p>
@@ -6493,7 +6655,7 @@
                 <w:rFonts w:ascii="Times New Roman" w:hAnsi="Times New Roman" w:cs="Times New Roman"/>
                 <w:lang w:val="en-US"/>
               </w:rPr>
-              <w:t>Medium</w:t>
+              <w:t>High</w:t>
             </w:r>
           </w:p>
         </w:tc>
@@ -6915,7 +7077,7 @@
                 <w:color w:val="000000"/>
                 <w:lang w:val="en-CA" w:eastAsia="en-CA"/>
               </w:rPr>
-              <w:t>User and Administrator</w:t>
+              <w:t>User</w:t>
             </w:r>
           </w:p>
         </w:tc>
@@ -7871,7 +8033,7 @@
                 <w:rFonts w:ascii="Times New Roman" w:hAnsi="Times New Roman" w:cs="Times New Roman"/>
                 <w:lang w:val="en-CA"/>
               </w:rPr>
-              <w:t>User and Administrator</w:t>
+              <w:t>User</w:t>
             </w:r>
           </w:p>
         </w:tc>
@@ -8799,7 +8961,7 @@
                 <w:rFonts w:ascii="Times New Roman" w:hAnsi="Times New Roman" w:cs="Times New Roman"/>
                 <w:lang w:val="en-CA"/>
               </w:rPr>
-              <w:t>User and Administrator</w:t>
+              <w:t>User</w:t>
             </w:r>
           </w:p>
         </w:tc>
@@ -11228,7 +11390,7 @@
           <w:rFonts w:ascii="Times New Roman" w:hAnsi="Times New Roman" w:cs="Times New Roman"/>
         </w:rPr>
       </w:pPr>
-      <w:bookmarkStart w:id="20" w:name="_Toc442653112"/>
+      <w:bookmarkStart w:id="20" w:name="_Toc442654699"/>
       <w:r>
         <w:rPr>
           <w:rFonts w:ascii="Times New Roman" w:hAnsi="Times New Roman" w:cs="Times New Roman"/>
@@ -12066,9 +12228,19 @@
             </w:pPr>
             <w:r>
               <w:rPr>
-                <w:rFonts w:ascii="Times New Roman" w:hAnsi="Times New Roman" w:cs="Times New Roman"/>
-              </w:rPr>
-              <w:t>N/A</w:t>
+                <w:rFonts w:ascii="Times New Roman" w:eastAsia="Times New Roman" w:hAnsi="Times New Roman" w:cs="Times New Roman"/>
+                <w:color w:val="000000"/>
+                <w:lang w:val="en-CA" w:eastAsia="en-CA"/>
+              </w:rPr>
+              <w:t xml:space="preserve">Administrator </w:t>
+            </w:r>
+            <w:r>
+              <w:rPr>
+                <w:rFonts w:ascii="Times New Roman" w:eastAsia="Times New Roman" w:hAnsi="Times New Roman" w:cs="Times New Roman"/>
+                <w:color w:val="000000"/>
+                <w:lang w:val="en-CA" w:eastAsia="en-CA"/>
+              </w:rPr>
+              <w:t>Login</w:t>
             </w:r>
           </w:p>
         </w:tc>
@@ -12169,8 +12341,17 @@
           <w:rFonts w:ascii="Times New Roman" w:hAnsi="Times New Roman" w:cs="Times New Roman"/>
           <w:sz w:val="24"/>
         </w:rPr>
-        <w:t>Manage Flight Catalog</w:t>
-      </w:r>
+        <w:t xml:space="preserve">Manage Flight </w:t>
+      </w:r>
+      <w:proofErr w:type="spellStart"/>
+      <w:r>
+        <w:rPr>
+          <w:rFonts w:ascii="Times New Roman" w:hAnsi="Times New Roman" w:cs="Times New Roman"/>
+          <w:sz w:val="24"/>
+        </w:rPr>
+        <w:t>Catalog</w:t>
+      </w:r>
+      <w:proofErr w:type="spellEnd"/>
     </w:p>
     <w:p>
       <w:pPr>
@@ -12231,7 +12412,21 @@
         <w:rPr>
           <w:sz w:val="20"/>
         </w:rPr>
-        <w:t>: Manage Flight Catalog Use Case</w:t>
+        <w:t xml:space="preserve">: Manage Flight </w:t>
+      </w:r>
+      <w:proofErr w:type="spellStart"/>
+      <w:r>
+        <w:rPr>
+          <w:sz w:val="20"/>
+        </w:rPr>
+        <w:t>Catalog</w:t>
+      </w:r>
+      <w:proofErr w:type="spellEnd"/>
+      <w:r>
+        <w:rPr>
+          <w:sz w:val="20"/>
+        </w:rPr>
+        <w:t xml:space="preserve"> Use Case</w:t>
       </w:r>
       <w:bookmarkEnd w:id="22"/>
     </w:p>
@@ -12451,7 +12646,21 @@
               <w:rPr>
                 <w:rFonts w:ascii="Times New Roman" w:hAnsi="Times New Roman" w:cs="Times New Roman"/>
               </w:rPr>
-              <w:t>The Admin manages the flight catalog and edits the flight schedule if necessary</w:t>
+              <w:t xml:space="preserve">The Admin manages the flight </w:t>
+            </w:r>
+            <w:proofErr w:type="spellStart"/>
+            <w:r>
+              <w:rPr>
+                <w:rFonts w:ascii="Times New Roman" w:hAnsi="Times New Roman" w:cs="Times New Roman"/>
+              </w:rPr>
+              <w:t>catalog</w:t>
+            </w:r>
+            <w:proofErr w:type="spellEnd"/>
+            <w:r>
+              <w:rPr>
+                <w:rFonts w:ascii="Times New Roman" w:hAnsi="Times New Roman" w:cs="Times New Roman"/>
+              </w:rPr>
+              <w:t xml:space="preserve"> and edits the flight schedule if necessary</w:t>
             </w:r>
           </w:p>
         </w:tc>
@@ -12655,7 +12864,21 @@
               <w:rPr>
                 <w:rFonts w:ascii="Times New Roman" w:hAnsi="Times New Roman" w:cs="Times New Roman"/>
               </w:rPr>
-              <w:t>The Admin has updated the flight catalog.</w:t>
+              <w:t xml:space="preserve">The Admin has updated the flight </w:t>
+            </w:r>
+            <w:proofErr w:type="spellStart"/>
+            <w:r>
+              <w:rPr>
+                <w:rFonts w:ascii="Times New Roman" w:hAnsi="Times New Roman" w:cs="Times New Roman"/>
+              </w:rPr>
+              <w:t>catalog</w:t>
+            </w:r>
+            <w:proofErr w:type="spellEnd"/>
+            <w:r>
+              <w:rPr>
+                <w:rFonts w:ascii="Times New Roman" w:hAnsi="Times New Roman" w:cs="Times New Roman"/>
+              </w:rPr>
+              <w:t>.</w:t>
             </w:r>
           </w:p>
         </w:tc>
@@ -12747,7 +12970,21 @@
               <w:rPr>
                 <w:rFonts w:ascii="Times New Roman" w:hAnsi="Times New Roman" w:cs="Times New Roman"/>
               </w:rPr>
-              <w:t>The Administrator manages the flight catalog.</w:t>
+              <w:t xml:space="preserve">The Administrator manages the flight </w:t>
+            </w:r>
+            <w:proofErr w:type="spellStart"/>
+            <w:r>
+              <w:rPr>
+                <w:rFonts w:ascii="Times New Roman" w:hAnsi="Times New Roman" w:cs="Times New Roman"/>
+              </w:rPr>
+              <w:t>catalog</w:t>
+            </w:r>
+            <w:proofErr w:type="spellEnd"/>
+            <w:r>
+              <w:rPr>
+                <w:rFonts w:ascii="Times New Roman" w:hAnsi="Times New Roman" w:cs="Times New Roman"/>
+              </w:rPr>
+              <w:t>.</w:t>
             </w:r>
           </w:p>
         </w:tc>
@@ -12883,7 +13120,21 @@
               <w:rPr>
                 <w:rFonts w:ascii="Times New Roman" w:hAnsi="Times New Roman" w:cs="Times New Roman"/>
               </w:rPr>
-              <w:t>The Administrator forgets the secondary password for editing the catalog.</w:t>
+              <w:t xml:space="preserve">The Administrator forgets the secondary password for editing the </w:t>
+            </w:r>
+            <w:proofErr w:type="spellStart"/>
+            <w:r>
+              <w:rPr>
+                <w:rFonts w:ascii="Times New Roman" w:hAnsi="Times New Roman" w:cs="Times New Roman"/>
+              </w:rPr>
+              <w:t>catalog</w:t>
+            </w:r>
+            <w:proofErr w:type="spellEnd"/>
+            <w:r>
+              <w:rPr>
+                <w:rFonts w:ascii="Times New Roman" w:hAnsi="Times New Roman" w:cs="Times New Roman"/>
+              </w:rPr>
+              <w:t>.</w:t>
             </w:r>
           </w:p>
         </w:tc>
@@ -12949,9 +13200,19 @@
             </w:pPr>
             <w:r>
               <w:rPr>
-                <w:rFonts w:ascii="Times New Roman" w:hAnsi="Times New Roman" w:cs="Times New Roman"/>
-              </w:rPr>
-              <w:t>N/A</w:t>
+                <w:rFonts w:ascii="Times New Roman" w:eastAsia="Times New Roman" w:hAnsi="Times New Roman" w:cs="Times New Roman"/>
+                <w:color w:val="000000"/>
+                <w:lang w:val="en-CA" w:eastAsia="en-CA"/>
+              </w:rPr>
+              <w:t xml:space="preserve">Administrator </w:t>
+            </w:r>
+            <w:r>
+              <w:rPr>
+                <w:rFonts w:ascii="Times New Roman" w:eastAsia="Times New Roman" w:hAnsi="Times New Roman" w:cs="Times New Roman"/>
+                <w:color w:val="000000"/>
+                <w:lang w:val="en-CA" w:eastAsia="en-CA"/>
+              </w:rPr>
+              <w:t>Login</w:t>
             </w:r>
           </w:p>
         </w:tc>
@@ -13961,6 +14222,14 @@
                 <w:color w:val="000000"/>
                 <w:lang w:val="en-CA" w:eastAsia="en-CA"/>
               </w:rPr>
+              <w:t xml:space="preserve">Administrator </w:t>
+            </w:r>
+            <w:r>
+              <w:rPr>
+                <w:rFonts w:ascii="Times New Roman" w:eastAsia="Times New Roman" w:hAnsi="Times New Roman" w:cs="Times New Roman"/>
+                <w:color w:val="000000"/>
+                <w:lang w:val="en-CA" w:eastAsia="en-CA"/>
+              </w:rPr>
               <w:t>Login</w:t>
             </w:r>
           </w:p>
@@ -14867,7 +15136,7 @@
                 <w:color w:val="000000"/>
                 <w:lang w:val="en-CA" w:eastAsia="en-CA"/>
               </w:rPr>
-              <w:t>Administrator must login</w:t>
+              <w:t>Administrator login</w:t>
             </w:r>
           </w:p>
         </w:tc>
@@ -14974,7 +15243,7 @@
           <w:rFonts w:ascii="Times New Roman" w:hAnsi="Times New Roman" w:cs="Times New Roman"/>
         </w:rPr>
       </w:pPr>
-      <w:bookmarkStart w:id="25" w:name="_Toc442653113"/>
+      <w:bookmarkStart w:id="25" w:name="_Toc442654700"/>
       <w:r>
         <w:rPr>
           <w:rFonts w:ascii="Times New Roman" w:hAnsi="Times New Roman" w:cs="Times New Roman"/>
@@ -15188,7 +15457,35 @@
           <w:rFonts w:ascii="Times New Roman" w:hAnsi="Times New Roman" w:cs="Times New Roman"/>
           <w:sz w:val="24"/>
         </w:rPr>
-        <w:t xml:space="preserve"> System must handle unauthorized access and notify user immediately. Password must have special characters and complex combinations.User should be notified if he/she selects weak password. User should be automatically logged off in case of more than 10 minutes of inactivity.The payment process must happen over a secured session.</w:t>
+        <w:t xml:space="preserve"> System must handle unauthorized access and notify user immediately. Password must have special characters and complex combinations.</w:t>
+      </w:r>
+      <w:r>
+        <w:rPr>
+          <w:rFonts w:ascii="Times New Roman" w:hAnsi="Times New Roman" w:cs="Times New Roman"/>
+          <w:sz w:val="24"/>
+        </w:rPr>
+        <w:t xml:space="preserve"> </w:t>
+      </w:r>
+      <w:r>
+        <w:rPr>
+          <w:rFonts w:ascii="Times New Roman" w:hAnsi="Times New Roman" w:cs="Times New Roman"/>
+          <w:sz w:val="24"/>
+        </w:rPr>
+        <w:t>User should be notified if he/she selects weak password. User should be automatically logged off in case of more than 10 minutes of inactivity.</w:t>
+      </w:r>
+      <w:r>
+        <w:rPr>
+          <w:rFonts w:ascii="Times New Roman" w:hAnsi="Times New Roman" w:cs="Times New Roman"/>
+          <w:sz w:val="24"/>
+        </w:rPr>
+        <w:t xml:space="preserve"> </w:t>
+      </w:r>
+      <w:r>
+        <w:rPr>
+          <w:rFonts w:ascii="Times New Roman" w:hAnsi="Times New Roman" w:cs="Times New Roman"/>
+          <w:sz w:val="24"/>
+        </w:rPr>
+        <w:t>The payment process must happen over a secured session.</w:t>
       </w:r>
     </w:p>
     <w:p>
@@ -15277,24 +15574,22 @@
     </w:p>
     <w:sdt>
       <w:sdtPr>
+        <w:rPr>
+          <w:rFonts w:asciiTheme="minorHAnsi" w:eastAsiaTheme="minorHAnsi" w:hAnsiTheme="minorHAnsi" w:cstheme="minorBidi"/>
+          <w:b w:val="0"/>
+          <w:bCs w:val="0"/>
+          <w:color w:val="auto"/>
+          <w:sz w:val="22"/>
+          <w:szCs w:val="22"/>
+        </w:rPr>
         <w:id w:val="359217290"/>
         <w:docPartObj>
           <w:docPartGallery w:val="Bibliographies"/>
           <w:docPartUnique/>
         </w:docPartObj>
       </w:sdtPr>
-      <w:sdtEndPr>
-        <w:rPr>
-          <w:rFonts w:asciiTheme="minorHAnsi" w:eastAsiaTheme="minorHAnsi" w:hAnsiTheme="minorHAnsi" w:cstheme="minorBidi"/>
-          <w:b w:val="0"/>
-          <w:bCs w:val="0"/>
-          <w:color w:val="auto"/>
-          <w:sz w:val="22"/>
-          <w:szCs w:val="22"/>
-        </w:rPr>
-      </w:sdtEndPr>
       <w:sdtContent>
-        <w:bookmarkStart w:id="26" w:name="_Toc442653114" w:displacedByCustomXml="prev"/>
+        <w:bookmarkStart w:id="26" w:name="_Toc442654701" w:displacedByCustomXml="prev"/>
         <w:p>
           <w:pPr>
             <w:pStyle w:val="Heading1"/>
@@ -15466,7 +15761,7 @@
 
 <file path=word/endnotes.xml><?xml version="1.0" encoding="utf-8"?>
 <w:endnotes xmlns:ve="http://schemas.openxmlformats.org/markup-compatibility/2006" xmlns:o="urn:schemas-microsoft-com:office:office" xmlns:r="http://schemas.openxmlformats.org/officeDocument/2006/relationships" xmlns:m="http://schemas.openxmlformats.org/officeDocument/2006/math" xmlns:v="urn:schemas-microsoft-com:vml" xmlns:wp="http://schemas.openxmlformats.org/drawingml/2006/wordprocessingDrawing" xmlns:w10="urn:schemas-microsoft-com:office:word" xmlns:w="http://schemas.openxmlformats.org/wordprocessingml/2006/main" xmlns:wne="http://schemas.microsoft.com/office/word/2006/wordml">
-  <w:endnote w:type="separator" w:id="0">
+  <w:endnote w:type="separator" w:id="-1">
     <w:p>
       <w:pPr>
         <w:spacing w:after="0" w:line="240" w:lineRule="auto"/>
@@ -15476,7 +15771,7 @@
       </w:r>
     </w:p>
   </w:endnote>
-  <w:endnote w:type="continuationSeparator" w:id="1">
+  <w:endnote w:type="continuationSeparator" w:id="0">
     <w:p>
       <w:pPr>
         <w:spacing w:after="0" w:line="240" w:lineRule="auto"/>
@@ -15536,7 +15831,7 @@
         <w:rPr>
           <w:noProof/>
         </w:rPr>
-        <w:t>14</w:t>
+        <w:t>13</w:t>
       </w:r>
     </w:fldSimple>
   </w:p>
@@ -15550,7 +15845,7 @@
 
 <file path=word/footnotes.xml><?xml version="1.0" encoding="utf-8"?>
 <w:footnotes xmlns:ve="http://schemas.openxmlformats.org/markup-compatibility/2006" xmlns:o="urn:schemas-microsoft-com:office:office" xmlns:r="http://schemas.openxmlformats.org/officeDocument/2006/relationships" xmlns:m="http://schemas.openxmlformats.org/officeDocument/2006/math" xmlns:v="urn:schemas-microsoft-com:vml" xmlns:wp="http://schemas.openxmlformats.org/drawingml/2006/wordprocessingDrawing" xmlns:w10="urn:schemas-microsoft-com:office:word" xmlns:w="http://schemas.openxmlformats.org/wordprocessingml/2006/main" xmlns:wne="http://schemas.microsoft.com/office/word/2006/wordml">
-  <w:footnote w:type="separator" w:id="0">
+  <w:footnote w:type="separator" w:id="-1">
     <w:p>
       <w:pPr>
         <w:spacing w:after="0" w:line="240" w:lineRule="auto"/>
@@ -15560,7 +15855,7 @@
       </w:r>
     </w:p>
   </w:footnote>
-  <w:footnote w:type="continuationSeparator" w:id="1">
+  <w:footnote w:type="continuationSeparator" w:id="0">
     <w:p>
       <w:pPr>
         <w:spacing w:after="0" w:line="240" w:lineRule="auto"/>
@@ -17287,7 +17582,7 @@
 </file>
 
 <file path=customXml/itemProps1.xml><?xml version="1.0" encoding="utf-8"?>
-<ds:datastoreItem xmlns:ds="http://schemas.openxmlformats.org/officeDocument/2006/customXml" ds:itemID="{289DBD3E-CAC3-4948-A462-4EEE6D3A04DB}">
+<ds:datastoreItem xmlns:ds="http://schemas.openxmlformats.org/officeDocument/2006/customXml" ds:itemID="{508F95DC-0622-4CA8-9570-8F5CB0DB9567}">
   <ds:schemaRefs>
     <ds:schemaRef ds:uri="http://schemas.openxmlformats.org/officeDocument/2006/bibliography"/>
   </ds:schemaRefs>

</xml_diff>